<commit_message>
Update Tehnici Optimizare - Lucrare scrisa.docx
</commit_message>
<xml_diff>
--- a/Tehnici Optimizare - Lucrare scrisa.docx
+++ b/Tehnici Optimizare - Lucrare scrisa.docx
@@ -11,55 +11,1638 @@
           <w:bCs/>
           <w:sz w:val="40"/>
           <w:szCs w:val="40"/>
-        </w:rPr>
-      </w:pPr>
-      <w:proofErr w:type="spellStart"/>
+          <w:lang w:val="ro-RO"/>
+        </w:rPr>
+      </w:pPr>
       <w:r>
         <w:rPr>
           <w:b/>
           <w:bCs/>
           <w:sz w:val="40"/>
           <w:szCs w:val="40"/>
-        </w:rPr>
-        <w:t>Tehnici</w:t>
+          <w:lang w:val="ro-RO"/>
+        </w:rPr>
+        <w:t>Tehnici de Optimizare</w:t>
+      </w:r>
+    </w:p>
+    <w:p>
+      <w:pPr>
+        <w:pStyle w:val="NoSpacing"/>
+        <w:rPr>
+          <w:sz w:val="28"/>
+          <w:szCs w:val="28"/>
+          <w:lang w:val="ro-RO"/>
+        </w:rPr>
+      </w:pPr>
+    </w:p>
+    <w:p>
+      <w:pPr>
+        <w:pStyle w:val="NoSpacing"/>
+        <w:rPr>
+          <w:i/>
+          <w:iCs/>
+          <w:sz w:val="28"/>
+          <w:szCs w:val="28"/>
+          <w:lang w:val="ro-RO"/>
+        </w:rPr>
+      </w:pPr>
+      <w:r>
+        <w:rPr>
+          <w:sz w:val="28"/>
+          <w:szCs w:val="28"/>
+          <w:lang w:val="ro-RO"/>
+        </w:rPr>
+        <w:tab/>
+      </w:r>
+      <w:r>
+        <w:rPr>
+          <w:i/>
+          <w:iCs/>
+          <w:sz w:val="28"/>
+          <w:szCs w:val="28"/>
+          <w:lang w:val="ro-RO"/>
+        </w:rPr>
+        <w:t xml:space="preserve">1) Concepte </w:t>
+      </w:r>
+      <w:r>
+        <w:rPr>
+          <w:i/>
+          <w:iCs/>
+          <w:sz w:val="28"/>
+          <w:szCs w:val="28"/>
+          <w:lang w:val="ro-RO"/>
+        </w:rPr>
+        <w:t>generale</w:t>
+      </w:r>
+    </w:p>
+    <w:p>
+      <w:pPr>
+        <w:pStyle w:val="NoSpacing"/>
+        <w:rPr>
+          <w:sz w:val="24"/>
+          <w:szCs w:val="24"/>
+          <w:lang w:val="ro-RO"/>
+        </w:rPr>
+      </w:pPr>
+    </w:p>
+    <w:p>
+      <w:pPr>
+        <w:pStyle w:val="NoSpacing"/>
+        <w:rPr>
+          <w:sz w:val="24"/>
+          <w:szCs w:val="24"/>
+          <w:lang w:val="ro-RO"/>
+        </w:rPr>
+      </w:pPr>
+    </w:p>
+    <w:p>
+      <w:pPr>
+        <w:pStyle w:val="NoSpacing"/>
+        <w:rPr>
+          <w:sz w:val="24"/>
+          <w:szCs w:val="24"/>
+          <w:lang w:val="ro-RO"/>
+        </w:rPr>
+      </w:pPr>
+    </w:p>
+    <w:p>
+      <w:pPr>
+        <w:pStyle w:val="NoSpacing"/>
+        <w:rPr>
+          <w:i/>
+          <w:iCs/>
+          <w:sz w:val="28"/>
+          <w:szCs w:val="28"/>
+          <w:lang w:val="ro-RO"/>
+        </w:rPr>
+      </w:pPr>
+      <w:r>
+        <w:rPr>
+          <w:sz w:val="28"/>
+          <w:szCs w:val="28"/>
+          <w:lang w:val="ro-RO"/>
+        </w:rPr>
+        <w:tab/>
+      </w:r>
+      <w:r>
+        <w:rPr>
+          <w:i/>
+          <w:iCs/>
+          <w:sz w:val="28"/>
+          <w:szCs w:val="28"/>
+          <w:lang w:val="ro-RO"/>
+        </w:rPr>
+        <w:t xml:space="preserve">2) </w:t>
+      </w:r>
+      <w:r>
+        <w:rPr>
+          <w:i/>
+          <w:iCs/>
+          <w:sz w:val="28"/>
+          <w:szCs w:val="28"/>
+          <w:lang w:val="ro-RO"/>
+        </w:rPr>
+        <w:t>Optimizări</w:t>
+      </w:r>
+    </w:p>
+    <w:p>
+      <w:pPr>
+        <w:pStyle w:val="NoSpacing"/>
+        <w:rPr>
+          <w:sz w:val="24"/>
+          <w:szCs w:val="24"/>
+          <w:lang w:val="ro-RO"/>
+        </w:rPr>
+      </w:pPr>
+    </w:p>
+    <w:p>
+      <w:pPr>
+        <w:pStyle w:val="NoSpacing"/>
+        <w:rPr>
+          <w:sz w:val="24"/>
+          <w:szCs w:val="24"/>
+          <w:lang w:val="ro-RO"/>
+        </w:rPr>
+      </w:pPr>
+    </w:p>
+    <w:p>
+      <w:pPr>
+        <w:pStyle w:val="NoSpacing"/>
+        <w:rPr>
+          <w:sz w:val="24"/>
+          <w:szCs w:val="24"/>
+          <w:lang w:val="ro-RO"/>
+        </w:rPr>
+      </w:pPr>
+    </w:p>
+    <w:p>
+      <w:pPr>
+        <w:pStyle w:val="NoSpacing"/>
+        <w:rPr>
+          <w:i/>
+          <w:iCs/>
+          <w:sz w:val="28"/>
+          <w:szCs w:val="28"/>
+          <w:lang w:val="ro-RO"/>
+        </w:rPr>
+      </w:pPr>
+      <w:r>
+        <w:rPr>
+          <w:sz w:val="28"/>
+          <w:szCs w:val="28"/>
+          <w:lang w:val="ro-RO"/>
+        </w:rPr>
+        <w:tab/>
+      </w:r>
+      <w:r>
+        <w:rPr>
+          <w:i/>
+          <w:iCs/>
+          <w:sz w:val="28"/>
+          <w:szCs w:val="28"/>
+          <w:lang w:val="ro-RO"/>
+        </w:rPr>
+        <w:t xml:space="preserve">3) Algoritmi </w:t>
+      </w:r>
+      <w:r>
+        <w:rPr>
+          <w:i/>
+          <w:iCs/>
+          <w:sz w:val="28"/>
+          <w:szCs w:val="28"/>
+          <w:lang w:val="ro-RO"/>
+        </w:rPr>
+        <w:t>implementați</w:t>
+      </w:r>
+    </w:p>
+    <w:p>
+      <w:pPr>
+        <w:pStyle w:val="NoSpacing"/>
+        <w:rPr>
+          <w:sz w:val="24"/>
+          <w:szCs w:val="24"/>
+          <w:lang w:val="ro-RO"/>
+        </w:rPr>
+      </w:pPr>
+    </w:p>
+    <w:p>
+      <w:pPr>
+        <w:pStyle w:val="NoSpacing"/>
+        <w:rPr>
+          <w:sz w:val="24"/>
+          <w:szCs w:val="24"/>
+          <w:lang w:val="ro-RO"/>
+        </w:rPr>
+      </w:pPr>
+      <w:r>
+        <w:rPr>
+          <w:sz w:val="24"/>
+          <w:szCs w:val="24"/>
+          <w:lang w:val="ro-RO"/>
+        </w:rPr>
+        <w:tab/>
+        <w:t xml:space="preserve">În cazul algoritmilor de IA, acuratețea și minimizarea numărului de operații complexe efectuate de aceștia sunt factorii cei mai importanți care descriu un algoritm. </w:t>
+      </w:r>
+      <w:r>
+        <w:rPr>
+          <w:sz w:val="24"/>
+          <w:szCs w:val="24"/>
+          <w:lang w:val="ro-RO"/>
+        </w:rPr>
+        <w:t xml:space="preserve">În implementările noastre am încercat să creștem </w:t>
+      </w:r>
+      <w:r>
+        <w:rPr>
+          <w:sz w:val="24"/>
+          <w:szCs w:val="24"/>
+          <w:lang w:val="ro-RO"/>
+        </w:rPr>
+        <w:t xml:space="preserve">semnificativ </w:t>
+      </w:r>
+      <w:r>
+        <w:rPr>
+          <w:sz w:val="24"/>
+          <w:szCs w:val="24"/>
+          <w:lang w:val="ro-RO"/>
+        </w:rPr>
+        <w:t>acuratețea unor algoritmi de IA și apoi să îi optimizăm.</w:t>
+      </w:r>
+    </w:p>
+    <w:p>
+      <w:pPr>
+        <w:pStyle w:val="NoSpacing"/>
+        <w:rPr>
+          <w:sz w:val="24"/>
+          <w:szCs w:val="24"/>
+          <w:lang w:val="ro-RO"/>
+        </w:rPr>
+      </w:pPr>
+    </w:p>
+    <w:p>
+      <w:pPr>
+        <w:pStyle w:val="NoSpacing"/>
+        <w:rPr>
+          <w:sz w:val="24"/>
+          <w:szCs w:val="24"/>
+          <w:lang w:val="ro-RO"/>
+        </w:rPr>
+      </w:pPr>
+      <w:r>
+        <w:rPr>
+          <w:sz w:val="24"/>
+          <w:szCs w:val="24"/>
+          <w:lang w:val="ro-RO"/>
+        </w:rPr>
+        <w:tab/>
+        <w:t xml:space="preserve">3.1) </w:t>
+      </w:r>
+      <w:r>
+        <w:rPr>
+          <w:sz w:val="24"/>
+          <w:szCs w:val="24"/>
+          <w:lang w:val="ro-RO"/>
+        </w:rPr>
+        <w:t>Optimizări</w:t>
+      </w:r>
+      <w:r>
+        <w:rPr>
+          <w:sz w:val="24"/>
+          <w:szCs w:val="24"/>
+          <w:lang w:val="ro-RO"/>
+        </w:rPr>
+        <w:t xml:space="preserve"> pe KNN</w:t>
+      </w:r>
+    </w:p>
+    <w:p>
+      <w:pPr>
+        <w:pStyle w:val="NoSpacing"/>
+        <w:rPr>
+          <w:sz w:val="24"/>
+          <w:szCs w:val="24"/>
+          <w:lang w:val="ro-RO"/>
+        </w:rPr>
+      </w:pPr>
+    </w:p>
+    <w:p>
+      <w:pPr>
+        <w:pStyle w:val="NoSpacing"/>
+        <w:rPr>
+          <w:sz w:val="24"/>
+          <w:szCs w:val="24"/>
+          <w:lang w:val="ro-RO"/>
+        </w:rPr>
+      </w:pPr>
+      <w:r>
+        <w:rPr>
+          <w:sz w:val="24"/>
+          <w:szCs w:val="24"/>
+          <w:lang w:val="ro-RO"/>
+        </w:rPr>
+        <w:tab/>
+        <w:t xml:space="preserve">Algoritmul KNN este unul din cei mai simpli </w:t>
+      </w:r>
+      <w:r>
+        <w:rPr>
+          <w:sz w:val="24"/>
+          <w:szCs w:val="24"/>
+          <w:lang w:val="ro-RO"/>
+        </w:rPr>
+        <w:t>algoritmi de clasificare. KNN (K-</w:t>
+      </w:r>
+      <w:proofErr w:type="spellStart"/>
+      <w:r>
+        <w:rPr>
+          <w:sz w:val="24"/>
+          <w:szCs w:val="24"/>
+          <w:lang w:val="ro-RO"/>
+        </w:rPr>
+        <w:t>Nearest</w:t>
       </w:r>
       <w:proofErr w:type="spellEnd"/>
       <w:r>
         <w:rPr>
-          <w:b/>
-          <w:bCs/>
-          <w:sz w:val="40"/>
-          <w:szCs w:val="40"/>
-        </w:rPr>
-        <w:t xml:space="preserve"> de </w:t>
+          <w:sz w:val="24"/>
+          <w:szCs w:val="24"/>
+          <w:lang w:val="ro-RO"/>
+        </w:rPr>
+        <w:t xml:space="preserve"> </w:t>
       </w:r>
       <w:proofErr w:type="spellStart"/>
       <w:r>
         <w:rPr>
-          <w:b/>
-          <w:bCs/>
-          <w:sz w:val="40"/>
-          <w:szCs w:val="40"/>
-        </w:rPr>
-        <w:t>Optimizare</w:t>
+          <w:sz w:val="24"/>
+          <w:szCs w:val="24"/>
+          <w:lang w:val="ro-RO"/>
+        </w:rPr>
+        <w:t>Neighbours</w:t>
       </w:r>
       <w:proofErr w:type="spellEnd"/>
-    </w:p>
-    <w:p>
-      <w:pPr>
-        <w:pStyle w:val="NoSpacing"/>
-        <w:rPr>
-          <w:sz w:val="24"/>
-          <w:szCs w:val="24"/>
-        </w:rPr>
-      </w:pPr>
-    </w:p>
-    <w:p>
-      <w:pPr>
-        <w:pStyle w:val="NoSpacing"/>
-        <w:rPr>
-          <w:sz w:val="24"/>
-          <w:szCs w:val="24"/>
+      <w:r>
+        <w:rPr>
+          <w:sz w:val="24"/>
+          <w:szCs w:val="24"/>
+          <w:lang w:val="ro-RO"/>
+        </w:rPr>
+        <w:t>)</w:t>
+      </w:r>
+      <w:r>
+        <w:rPr>
+          <w:sz w:val="24"/>
+          <w:szCs w:val="24"/>
+          <w:lang w:val="ro-RO"/>
+        </w:rPr>
+        <w:t xml:space="preserve"> </w:t>
+      </w:r>
+      <w:r>
+        <w:rPr>
+          <w:sz w:val="24"/>
+          <w:szCs w:val="24"/>
+          <w:lang w:val="ro-RO"/>
+        </w:rPr>
+        <w:t xml:space="preserve">decide clasa unei intrări astfel: </w:t>
+      </w:r>
+      <w:r>
+        <w:rPr>
+          <w:sz w:val="24"/>
+          <w:szCs w:val="24"/>
+          <w:lang w:val="ro-RO"/>
+        </w:rPr>
+        <w:t xml:space="preserve">algoritmul caută cei K mai apropiați vecini ai intrării și îi asignează clasa cea mai comună </w:t>
+      </w:r>
+      <w:r>
+        <w:rPr>
+          <w:sz w:val="24"/>
+          <w:szCs w:val="24"/>
+          <w:lang w:val="ro-RO"/>
+        </w:rPr>
+        <w:t>dintre acești vecini.</w:t>
+      </w:r>
+    </w:p>
+    <w:p>
+      <w:pPr>
+        <w:pStyle w:val="NoSpacing"/>
+        <w:rPr>
+          <w:sz w:val="24"/>
+          <w:szCs w:val="24"/>
+          <w:lang w:val="ro-RO"/>
+        </w:rPr>
+      </w:pPr>
+    </w:p>
+    <w:p>
+      <w:pPr>
+        <w:pStyle w:val="NoSpacing"/>
+        <w:rPr>
+          <w:sz w:val="24"/>
+          <w:szCs w:val="24"/>
+          <w:lang w:val="ro-RO"/>
+        </w:rPr>
+      </w:pPr>
+      <w:r>
+        <w:rPr>
+          <w:noProof/>
+          <w:sz w:val="24"/>
+          <w:szCs w:val="24"/>
+          <w:lang w:val="ro-RO"/>
+        </w:rPr>
+        <w:t>!!! INSERT KNN IMAGE HERE (DIN CONSPECT 2, PAG. 3)</w:t>
+      </w:r>
+    </w:p>
+    <w:p>
+      <w:pPr>
+        <w:pStyle w:val="NoSpacing"/>
+        <w:rPr>
+          <w:sz w:val="24"/>
+          <w:szCs w:val="24"/>
+          <w:lang w:val="ro-RO"/>
+        </w:rPr>
+      </w:pPr>
+    </w:p>
+    <w:p>
+      <w:pPr>
+        <w:pStyle w:val="NoSpacing"/>
+        <w:ind w:firstLine="720"/>
+        <w:rPr>
+          <w:sz w:val="24"/>
+          <w:szCs w:val="24"/>
+          <w:lang w:val="ro-RO"/>
+        </w:rPr>
+      </w:pPr>
+      <w:r>
+        <w:rPr>
+          <w:sz w:val="24"/>
+          <w:szCs w:val="24"/>
+          <w:lang w:val="ro-RO"/>
+        </w:rPr>
+        <w:t xml:space="preserve">Deși </w:t>
+      </w:r>
+      <w:r>
+        <w:rPr>
+          <w:sz w:val="24"/>
+          <w:szCs w:val="24"/>
+          <w:lang w:val="ro-RO"/>
+        </w:rPr>
+        <w:t xml:space="preserve">algoritmul este </w:t>
+      </w:r>
+      <w:r>
+        <w:rPr>
+          <w:sz w:val="24"/>
+          <w:szCs w:val="24"/>
+          <w:lang w:val="ro-RO"/>
+        </w:rPr>
+        <w:t>simplu</w:t>
+      </w:r>
+      <w:r>
+        <w:rPr>
+          <w:sz w:val="24"/>
+          <w:szCs w:val="24"/>
+          <w:lang w:val="ro-RO"/>
+        </w:rPr>
+        <w:t xml:space="preserve"> de înțeles și implementat</w:t>
+      </w:r>
+      <w:r>
+        <w:rPr>
+          <w:sz w:val="24"/>
+          <w:szCs w:val="24"/>
+          <w:lang w:val="ro-RO"/>
+        </w:rPr>
+        <w:t>, exista 2 factori importanți care pot influența acuratețea și performanța algoritmului: funcția aleasă pentru calcularea distanței și valoarea aleasă pentru K. Există multe funcții propuse pentru calcularea distanței</w:t>
+      </w:r>
+      <w:r>
+        <w:rPr>
+          <w:sz w:val="24"/>
+          <w:szCs w:val="24"/>
+          <w:lang w:val="ro-RO"/>
+        </w:rPr>
+        <w:t xml:space="preserve">, </w:t>
+      </w:r>
+      <w:r>
+        <w:rPr>
+          <w:sz w:val="24"/>
+          <w:szCs w:val="24"/>
+          <w:lang w:val="ro-RO"/>
+        </w:rPr>
+        <w:t>distanța Euclidiană</w:t>
+      </w:r>
+      <w:r>
+        <w:rPr>
+          <w:sz w:val="24"/>
+          <w:szCs w:val="24"/>
+          <w:lang w:val="ro-RO"/>
+        </w:rPr>
+        <w:t xml:space="preserve"> fiind cea mai comună</w:t>
+      </w:r>
+      <w:r>
+        <w:rPr>
+          <w:sz w:val="24"/>
+          <w:szCs w:val="24"/>
+          <w:lang w:val="ro-RO"/>
+        </w:rPr>
+        <w:t xml:space="preserve"> și cea aleasă de noi în implementări.</w:t>
+      </w:r>
+    </w:p>
+    <w:p>
+      <w:pPr>
+        <w:pStyle w:val="NoSpacing"/>
+        <w:ind w:firstLine="720"/>
+        <w:rPr>
+          <w:sz w:val="24"/>
+          <w:szCs w:val="24"/>
+          <w:lang w:val="ro-RO"/>
+        </w:rPr>
+      </w:pPr>
+      <w:r>
+        <w:rPr>
+          <w:sz w:val="24"/>
+          <w:szCs w:val="24"/>
+          <w:lang w:val="ro-RO"/>
+        </w:rPr>
+        <w:t xml:space="preserve">Avem trei implementări de KNN care rulează concomitent, cu optimizări alese pentru găsirea unei valori pentru </w:t>
+      </w:r>
+      <w:r>
+        <w:rPr>
+          <w:sz w:val="24"/>
+          <w:szCs w:val="24"/>
+          <w:lang w:val="ro-RO"/>
+        </w:rPr>
+        <w:t>K.</w:t>
+      </w:r>
+      <w:r>
+        <w:rPr>
+          <w:sz w:val="24"/>
+          <w:szCs w:val="24"/>
+          <w:lang w:val="ro-RO"/>
+        </w:rPr>
+        <w:t xml:space="preserve"> Aceștia sunt antrenați pe același set de date de antrenare</w:t>
+      </w:r>
+      <w:r>
+        <w:rPr>
+          <w:sz w:val="24"/>
+          <w:szCs w:val="24"/>
+          <w:lang w:val="ro-RO"/>
+        </w:rPr>
+        <w:t xml:space="preserve"> (numit A)</w:t>
+      </w:r>
+      <w:r>
+        <w:rPr>
+          <w:sz w:val="24"/>
+          <w:szCs w:val="24"/>
+          <w:lang w:val="ro-RO"/>
+        </w:rPr>
+        <w:t xml:space="preserve"> și acuratețea lor la finală este măsurată pe același set de date de testare</w:t>
+      </w:r>
+      <w:r>
+        <w:rPr>
+          <w:sz w:val="24"/>
+          <w:szCs w:val="24"/>
+          <w:lang w:val="ro-RO"/>
+        </w:rPr>
+        <w:t xml:space="preserve"> (numit T)</w:t>
+      </w:r>
+      <w:r>
+        <w:rPr>
+          <w:sz w:val="24"/>
+          <w:szCs w:val="24"/>
+          <w:lang w:val="ro-RO"/>
+        </w:rPr>
+        <w:t>.</w:t>
+      </w:r>
+    </w:p>
+    <w:p>
+      <w:pPr>
+        <w:pStyle w:val="NoSpacing"/>
+        <w:ind w:firstLine="720"/>
+        <w:rPr>
+          <w:sz w:val="24"/>
+          <w:szCs w:val="24"/>
+          <w:lang w:val="ro-RO"/>
+        </w:rPr>
+      </w:pPr>
+      <w:r>
+        <w:rPr>
+          <w:sz w:val="24"/>
+          <w:szCs w:val="24"/>
+          <w:lang w:val="ro-RO"/>
+        </w:rPr>
+        <w:t>Prima implementare este un KNN simplu</w:t>
+      </w:r>
+      <w:r>
+        <w:rPr>
+          <w:sz w:val="24"/>
+          <w:szCs w:val="24"/>
+          <w:lang w:val="ro-RO"/>
+        </w:rPr>
+        <w:t>, fără optimizări</w:t>
+      </w:r>
+      <w:r>
+        <w:rPr>
+          <w:sz w:val="24"/>
+          <w:szCs w:val="24"/>
+          <w:lang w:val="ro-RO"/>
+        </w:rPr>
+        <w:t>, cu valoare</w:t>
+      </w:r>
+      <w:r>
+        <w:rPr>
+          <w:sz w:val="24"/>
+          <w:szCs w:val="24"/>
+          <w:lang w:val="ro-RO"/>
+        </w:rPr>
+        <w:t>a</w:t>
+      </w:r>
+      <w:r>
+        <w:rPr>
+          <w:sz w:val="24"/>
+          <w:szCs w:val="24"/>
+          <w:lang w:val="ro-RO"/>
+        </w:rPr>
+        <w:t xml:space="preserve"> lui K aleasă ca 3 (majoritatea implementărilor aleg un K arbitrar</w:t>
+      </w:r>
+      <w:r>
+        <w:rPr>
+          <w:sz w:val="24"/>
+          <w:szCs w:val="24"/>
+          <w:lang w:val="ro-RO"/>
+        </w:rPr>
+        <w:t>, cel mai des 2 sau 3</w:t>
+      </w:r>
+      <w:r>
+        <w:rPr>
+          <w:sz w:val="24"/>
+          <w:szCs w:val="24"/>
+          <w:lang w:val="ro-RO"/>
+        </w:rPr>
+        <w:t>)</w:t>
+      </w:r>
+      <w:r>
+        <w:rPr>
+          <w:sz w:val="24"/>
+          <w:szCs w:val="24"/>
+          <w:lang w:val="ro-RO"/>
+        </w:rPr>
+        <w:t xml:space="preserve">. Deși aceasta este cea mai rapidă dintre implementări, suferă din punct de vedere al </w:t>
+      </w:r>
+      <w:r>
+        <w:rPr>
+          <w:sz w:val="24"/>
+          <w:szCs w:val="24"/>
+          <w:lang w:val="ro-RO"/>
+        </w:rPr>
+        <w:t>acurateței</w:t>
+      </w:r>
+      <w:r>
+        <w:rPr>
+          <w:sz w:val="24"/>
+          <w:szCs w:val="24"/>
+          <w:lang w:val="ro-RO"/>
+        </w:rPr>
+        <w:t>.</w:t>
+      </w:r>
+    </w:p>
+    <w:p>
+      <w:pPr>
+        <w:pStyle w:val="NoSpacing"/>
+        <w:ind w:firstLine="720"/>
+        <w:rPr>
+          <w:sz w:val="24"/>
+          <w:szCs w:val="24"/>
+          <w:lang w:val="ro-RO"/>
+        </w:rPr>
+      </w:pPr>
+      <w:r>
+        <w:rPr>
+          <w:sz w:val="24"/>
+          <w:szCs w:val="24"/>
+          <w:lang w:val="ro-RO"/>
+        </w:rPr>
+        <w:t>Celelalte implementări împart setul de date de antrenare in 2: un set pe care se face antrenarea efectivă (90% din datele totale ale setului de antrenare</w:t>
+      </w:r>
+      <w:r>
+        <w:rPr>
+          <w:sz w:val="24"/>
+          <w:szCs w:val="24"/>
+          <w:lang w:val="ro-RO"/>
+        </w:rPr>
+        <w:t xml:space="preserve">, pe care îl numim </w:t>
+      </w:r>
+      <w:r>
+        <w:rPr>
+          <w:rFonts w:cstheme="minorHAnsi"/>
+          <w:sz w:val="24"/>
+          <w:szCs w:val="24"/>
+          <w:lang w:val="ro-RO"/>
+        </w:rPr>
+        <w:t>α</w:t>
+      </w:r>
+      <w:r>
+        <w:rPr>
+          <w:sz w:val="24"/>
+          <w:szCs w:val="24"/>
+          <w:lang w:val="ro-RO"/>
+        </w:rPr>
+        <w:t>) și un set de testare</w:t>
+      </w:r>
+      <w:r>
+        <w:rPr>
+          <w:sz w:val="24"/>
+          <w:szCs w:val="24"/>
+          <w:lang w:val="ro-RO"/>
+        </w:rPr>
+        <w:t xml:space="preserve"> </w:t>
+      </w:r>
+      <w:r>
+        <w:rPr>
+          <w:sz w:val="24"/>
+          <w:szCs w:val="24"/>
+          <w:lang w:val="ro-RO"/>
+        </w:rPr>
+        <w:t>pentru</w:t>
+      </w:r>
+      <w:r>
+        <w:rPr>
+          <w:sz w:val="24"/>
+          <w:szCs w:val="24"/>
+          <w:lang w:val="ro-RO"/>
+        </w:rPr>
+        <w:t xml:space="preserve"> K</w:t>
+      </w:r>
+      <w:r>
+        <w:rPr>
+          <w:sz w:val="24"/>
+          <w:szCs w:val="24"/>
+          <w:lang w:val="ro-RO"/>
+        </w:rPr>
+        <w:t xml:space="preserve"> (restul datelor de antrenare</w:t>
+      </w:r>
+      <w:r>
+        <w:rPr>
+          <w:sz w:val="24"/>
+          <w:szCs w:val="24"/>
+          <w:lang w:val="ro-RO"/>
+        </w:rPr>
+        <w:t xml:space="preserve">, pe care îl numim </w:t>
+      </w:r>
+      <w:r>
+        <w:rPr>
+          <w:rFonts w:cstheme="minorHAnsi"/>
+          <w:sz w:val="24"/>
+          <w:szCs w:val="24"/>
+          <w:lang w:val="ro-RO"/>
+        </w:rPr>
+        <w:t>β</w:t>
+      </w:r>
+      <w:r>
+        <w:rPr>
+          <w:sz w:val="24"/>
+          <w:szCs w:val="24"/>
+          <w:lang w:val="ro-RO"/>
+        </w:rPr>
+        <w:t>)</w:t>
+      </w:r>
+      <w:r>
+        <w:rPr>
+          <w:sz w:val="24"/>
+          <w:szCs w:val="24"/>
+          <w:lang w:val="ro-RO"/>
+        </w:rPr>
+        <w:t>. După selectarea unui K și antrenarea datelor</w:t>
+      </w:r>
+      <w:r>
+        <w:rPr>
+          <w:sz w:val="24"/>
+          <w:szCs w:val="24"/>
+          <w:lang w:val="ro-RO"/>
+        </w:rPr>
+        <w:t xml:space="preserve"> pe </w:t>
+      </w:r>
+      <w:r>
+        <w:rPr>
+          <w:rFonts w:cstheme="minorHAnsi"/>
+          <w:sz w:val="24"/>
+          <w:szCs w:val="24"/>
+          <w:lang w:val="ro-RO"/>
+        </w:rPr>
+        <w:t>α</w:t>
+      </w:r>
+      <w:r>
+        <w:rPr>
+          <w:sz w:val="24"/>
+          <w:szCs w:val="24"/>
+          <w:lang w:val="ro-RO"/>
+        </w:rPr>
+        <w:t>, se testează acuratețea algoritmului pe</w:t>
+      </w:r>
+      <w:r>
+        <w:rPr>
+          <w:sz w:val="24"/>
+          <w:szCs w:val="24"/>
+          <w:lang w:val="ro-RO"/>
+        </w:rPr>
+        <w:t xml:space="preserve"> setul</w:t>
+      </w:r>
+      <w:r>
+        <w:rPr>
+          <w:sz w:val="24"/>
+          <w:szCs w:val="24"/>
+          <w:lang w:val="ro-RO"/>
+        </w:rPr>
+        <w:t xml:space="preserve"> </w:t>
+      </w:r>
+      <w:r>
+        <w:rPr>
+          <w:rFonts w:cstheme="minorHAnsi"/>
+          <w:sz w:val="24"/>
+          <w:szCs w:val="24"/>
+          <w:lang w:val="ro-RO"/>
+        </w:rPr>
+        <w:t>β</w:t>
+      </w:r>
+      <w:r>
+        <w:rPr>
+          <w:sz w:val="24"/>
+          <w:szCs w:val="24"/>
+          <w:lang w:val="ro-RO"/>
+        </w:rPr>
+        <w:t>.</w:t>
+      </w:r>
+    </w:p>
+    <w:p>
+      <w:pPr>
+        <w:pStyle w:val="NoSpacing"/>
+        <w:ind w:firstLine="720"/>
+        <w:rPr>
+          <w:sz w:val="24"/>
+          <w:szCs w:val="24"/>
+          <w:lang w:val="ro-RO"/>
+        </w:rPr>
+      </w:pPr>
+      <w:r>
+        <w:rPr>
+          <w:sz w:val="24"/>
+          <w:szCs w:val="24"/>
+          <w:lang w:val="ro-RO"/>
+        </w:rPr>
+        <w:t xml:space="preserve">Al doilea algoritm măsoară acuratețea modelului pentru toate valorile posibile ale lui K (de la 1 la N, unde N este numărul intrărilor din </w:t>
+      </w:r>
+      <w:r>
+        <w:rPr>
+          <w:rFonts w:cstheme="minorHAnsi"/>
+          <w:sz w:val="24"/>
+          <w:szCs w:val="24"/>
+          <w:lang w:val="ro-RO"/>
+        </w:rPr>
+        <w:t>α</w:t>
+      </w:r>
+      <w:r>
+        <w:rPr>
+          <w:sz w:val="24"/>
+          <w:szCs w:val="24"/>
+          <w:lang w:val="ro-RO"/>
+        </w:rPr>
+        <w:t>)</w:t>
+      </w:r>
+      <w:r>
+        <w:rPr>
+          <w:sz w:val="24"/>
+          <w:szCs w:val="24"/>
+          <w:lang w:val="ro-RO"/>
+        </w:rPr>
+        <w:t xml:space="preserve"> și alege K cu cea mai bună acuratețe.</w:t>
+      </w:r>
+      <w:r>
+        <w:rPr>
+          <w:sz w:val="24"/>
+          <w:szCs w:val="24"/>
+          <w:lang w:val="ro-RO"/>
+        </w:rPr>
+        <w:t xml:space="preserve"> Această implementare devine foarte lentă și ineficientă pentru un </w:t>
+      </w:r>
+      <w:r>
+        <w:rPr>
+          <w:sz w:val="24"/>
+          <w:szCs w:val="24"/>
+          <w:lang w:val="ro-RO"/>
+        </w:rPr>
+        <w:t>set de date foarte mare.</w:t>
+      </w:r>
+    </w:p>
+    <w:p>
+      <w:pPr>
+        <w:pStyle w:val="NoSpacing"/>
+        <w:ind w:firstLine="720"/>
+        <w:rPr>
+          <w:sz w:val="24"/>
+          <w:szCs w:val="24"/>
+          <w:lang w:val="ro-RO"/>
+        </w:rPr>
+      </w:pPr>
+      <w:r>
+        <w:rPr>
+          <w:sz w:val="24"/>
+          <w:szCs w:val="24"/>
+          <w:lang w:val="ro-RO"/>
+        </w:rPr>
+        <w:t xml:space="preserve">Al treilea algoritm aplică o metodă „Divide et </w:t>
+      </w:r>
+      <w:proofErr w:type="spellStart"/>
+      <w:r>
+        <w:rPr>
+          <w:sz w:val="24"/>
+          <w:szCs w:val="24"/>
+          <w:lang w:val="ro-RO"/>
+        </w:rPr>
+        <w:t>Impera</w:t>
+      </w:r>
+      <w:proofErr w:type="spellEnd"/>
+      <w:r>
+        <w:rPr>
+          <w:sz w:val="24"/>
+          <w:szCs w:val="24"/>
+          <w:lang w:val="ro-RO"/>
+        </w:rPr>
+        <w:t>”</w:t>
+      </w:r>
+      <w:r>
+        <w:rPr>
+          <w:sz w:val="24"/>
+          <w:szCs w:val="24"/>
+          <w:lang w:val="ro-RO"/>
+        </w:rPr>
+        <w:t xml:space="preserve"> pentru a-l alege pe K</w:t>
+      </w:r>
+      <w:r>
+        <w:rPr>
+          <w:sz w:val="24"/>
+          <w:szCs w:val="24"/>
+          <w:lang w:val="ro-RO"/>
+        </w:rPr>
+        <w:t>, folosind tot acuratețea</w:t>
+      </w:r>
+      <w:r>
+        <w:rPr>
+          <w:sz w:val="24"/>
+          <w:szCs w:val="24"/>
+          <w:lang w:val="ro-RO"/>
+        </w:rPr>
+        <w:t xml:space="preserve"> pentru alegerea sa</w:t>
+      </w:r>
+      <w:r>
+        <w:rPr>
+          <w:sz w:val="24"/>
+          <w:szCs w:val="24"/>
+          <w:lang w:val="ro-RO"/>
+        </w:rPr>
+        <w:t>.</w:t>
+      </w:r>
+      <w:r>
+        <w:rPr>
+          <w:sz w:val="24"/>
+          <w:szCs w:val="24"/>
+          <w:lang w:val="ro-RO"/>
+        </w:rPr>
+        <w:t xml:space="preserve"> Se pornește de la intervalul 1, ..., N</w:t>
+      </w:r>
+      <w:r>
+        <w:rPr>
+          <w:sz w:val="24"/>
+          <w:szCs w:val="24"/>
+          <w:lang w:val="ro-RO"/>
+        </w:rPr>
+        <w:t xml:space="preserve"> și se aplică recursiv până se găsește K optim</w:t>
+      </w:r>
+      <w:r>
+        <w:rPr>
+          <w:sz w:val="24"/>
+          <w:szCs w:val="24"/>
+          <w:lang w:val="ro-RO"/>
+        </w:rPr>
+        <w:t>.</w:t>
+      </w:r>
+      <w:r>
+        <w:rPr>
+          <w:sz w:val="24"/>
+          <w:szCs w:val="24"/>
+          <w:lang w:val="ro-RO"/>
+        </w:rPr>
+        <w:t xml:space="preserve"> </w:t>
+      </w:r>
+      <w:r>
+        <w:rPr>
+          <w:sz w:val="24"/>
+          <w:szCs w:val="24"/>
+          <w:lang w:val="ro-RO"/>
+        </w:rPr>
+        <w:t>Pentru un interval ales, se măsoară</w:t>
+      </w:r>
+      <w:r>
+        <w:rPr>
+          <w:sz w:val="24"/>
+          <w:szCs w:val="24"/>
+          <w:lang w:val="ro-RO"/>
+        </w:rPr>
+        <w:t xml:space="preserve"> acuratețea pentru valorile din capetele </w:t>
+      </w:r>
+      <w:r>
+        <w:rPr>
+          <w:sz w:val="24"/>
+          <w:szCs w:val="24"/>
+          <w:lang w:val="ro-RO"/>
+        </w:rPr>
+        <w:t>sale</w:t>
+      </w:r>
+      <w:r>
+        <w:rPr>
+          <w:sz w:val="24"/>
+          <w:szCs w:val="24"/>
+          <w:lang w:val="ro-RO"/>
+        </w:rPr>
+        <w:t xml:space="preserve">, intervalul </w:t>
+      </w:r>
+      <w:r>
+        <w:rPr>
+          <w:sz w:val="24"/>
+          <w:szCs w:val="24"/>
+          <w:lang w:val="ro-RO"/>
+        </w:rPr>
+        <w:t xml:space="preserve">restrângându-se </w:t>
+      </w:r>
+      <w:r>
+        <w:rPr>
+          <w:sz w:val="24"/>
+          <w:szCs w:val="24"/>
+          <w:lang w:val="ro-RO"/>
+        </w:rPr>
+        <w:t>la jumătate în funcție de valorile acestea.</w:t>
+      </w:r>
+      <w:r>
+        <w:rPr>
+          <w:sz w:val="24"/>
+          <w:szCs w:val="24"/>
+          <w:lang w:val="ro-RO"/>
+        </w:rPr>
+        <w:t xml:space="preserve"> </w:t>
+      </w:r>
+      <w:r>
+        <w:rPr>
+          <w:sz w:val="24"/>
+          <w:szCs w:val="24"/>
+          <w:lang w:val="ro-RO"/>
+        </w:rPr>
+        <w:lastRenderedPageBreak/>
+        <w:t xml:space="preserve">Algoritmul este mult mai eficient ca cel precedent și știm că găsește aceeași valoare optimă, cu excepția cazurilor în care seturile de date sunt foarte mici și acuratețea pe valorile lui K nu este stabilă. Noi am găsit un set de date relativ mic pentru antrenare si testare, totuși se observă că algoritmul funcționează și pe acesta, algoritmii 2 și 3 având aceeași acuratețe. </w:t>
+      </w:r>
+      <w:r>
+        <w:rPr>
+          <w:sz w:val="24"/>
+          <w:szCs w:val="24"/>
+          <w:lang w:val="ro-RO"/>
+        </w:rPr>
+        <w:t>Numărul mic de date de intrare pe care îl avem explică și acuratețea slabă în general a modelului nostru (</w:t>
+      </w:r>
+      <w:r>
+        <w:rPr>
+          <w:sz w:val="24"/>
+          <w:szCs w:val="24"/>
+          <w:lang w:val="ro-RO"/>
+        </w:rPr>
+        <w:t>57.70</w:t>
+      </w:r>
+      <w:r>
+        <w:rPr>
+          <w:sz w:val="24"/>
+          <w:szCs w:val="24"/>
+          <w:lang w:val="ro-RO"/>
+        </w:rPr>
+        <w:t xml:space="preserve"> pentru algoritmul 1 și </w:t>
+      </w:r>
+      <w:r>
+        <w:rPr>
+          <w:sz w:val="24"/>
+          <w:szCs w:val="24"/>
+          <w:lang w:val="ro-RO"/>
+        </w:rPr>
+        <w:t>62.55</w:t>
+      </w:r>
+      <w:r>
+        <w:rPr>
+          <w:sz w:val="24"/>
+          <w:szCs w:val="24"/>
+          <w:lang w:val="ro-RO"/>
+        </w:rPr>
+        <w:t xml:space="preserve"> pentru algoritmii 2 și 3) deoarece KNN are nevoie de seturi de date</w:t>
+      </w:r>
+      <w:r>
+        <w:rPr>
+          <w:sz w:val="24"/>
+          <w:szCs w:val="24"/>
+          <w:lang w:val="ro-RO"/>
+        </w:rPr>
+        <w:t xml:space="preserve"> mai mari</w:t>
+      </w:r>
+      <w:r>
+        <w:rPr>
+          <w:sz w:val="24"/>
+          <w:szCs w:val="24"/>
+          <w:lang w:val="ro-RO"/>
+        </w:rPr>
+        <w:t xml:space="preserve"> decât alți algoritmi de clasificare pentru</w:t>
+      </w:r>
+      <w:r>
+        <w:rPr>
+          <w:sz w:val="24"/>
+          <w:szCs w:val="24"/>
+          <w:lang w:val="ro-RO"/>
+        </w:rPr>
+        <w:t xml:space="preserve"> a ajunge la o acuratețe bună. Totuși, și în aceste condiții, se observă o creștere semnificativă a acurateței </w:t>
+      </w:r>
+      <w:r>
+        <w:rPr>
+          <w:sz w:val="24"/>
+          <w:szCs w:val="24"/>
+          <w:lang w:val="ro-RO"/>
+        </w:rPr>
+        <w:t xml:space="preserve">măsurate pe setul T </w:t>
+      </w:r>
+      <w:r>
+        <w:rPr>
+          <w:sz w:val="24"/>
+          <w:szCs w:val="24"/>
+          <w:lang w:val="ro-RO"/>
+        </w:rPr>
+        <w:t>după aplicarea algoritmilor.</w:t>
+      </w:r>
+    </w:p>
+    <w:p>
+      <w:pPr>
+        <w:pStyle w:val="NoSpacing"/>
+        <w:ind w:firstLine="720"/>
+        <w:rPr>
+          <w:sz w:val="24"/>
+          <w:szCs w:val="24"/>
+          <w:lang w:val="ro-RO"/>
+        </w:rPr>
+      </w:pPr>
+      <w:r>
+        <w:rPr>
+          <w:sz w:val="24"/>
+          <w:szCs w:val="24"/>
+          <w:lang w:val="ro-RO"/>
+        </w:rPr>
+        <w:t xml:space="preserve">Al treilea algoritm este optimizat și </w:t>
+      </w:r>
+      <w:r>
+        <w:rPr>
+          <w:sz w:val="24"/>
+          <w:szCs w:val="24"/>
+          <w:lang w:val="ro-RO"/>
+        </w:rPr>
+        <w:t>are</w:t>
+      </w:r>
+      <w:r>
+        <w:rPr>
+          <w:sz w:val="24"/>
+          <w:szCs w:val="24"/>
+          <w:lang w:val="ro-RO"/>
+        </w:rPr>
+        <w:t xml:space="preserve"> cea mai bună acuratețe.</w:t>
+      </w:r>
+      <w:r>
+        <w:rPr>
+          <w:sz w:val="24"/>
+          <w:szCs w:val="24"/>
+          <w:lang w:val="ro-RO"/>
+        </w:rPr>
+        <w:t xml:space="preserve"> Mai jos avem un grafic, reprezentativ KNN aplicat pentru seturi mari de date. Pe axa OX sunt valorile alese pentru K și pe OY este eroarea de clasificare</w:t>
+      </w:r>
+      <w:r>
+        <w:rPr>
+          <w:sz w:val="24"/>
+          <w:szCs w:val="24"/>
+          <w:lang w:val="ro-RO"/>
+        </w:rPr>
+        <w:t xml:space="preserve"> (invers proporțională cu acuratețea)</w:t>
+      </w:r>
+      <w:r>
+        <w:rPr>
+          <w:sz w:val="24"/>
+          <w:szCs w:val="24"/>
+          <w:lang w:val="ro-RO"/>
+        </w:rPr>
+        <w:t>.</w:t>
+      </w:r>
+    </w:p>
+    <w:p>
+      <w:pPr>
+        <w:pStyle w:val="NoSpacing"/>
+        <w:rPr>
+          <w:sz w:val="24"/>
+          <w:szCs w:val="24"/>
+          <w:lang w:val="ro-RO"/>
+        </w:rPr>
+      </w:pPr>
+    </w:p>
+    <w:p>
+      <w:pPr>
+        <w:pStyle w:val="NoSpacing"/>
+        <w:jc w:val="center"/>
+        <w:rPr>
+          <w:sz w:val="24"/>
+          <w:szCs w:val="24"/>
+          <w:lang w:val="ro-RO"/>
+        </w:rPr>
+      </w:pPr>
+      <w:r>
+        <w:rPr>
+          <w:noProof/>
+          <w:sz w:val="24"/>
+          <w:szCs w:val="24"/>
+          <w:lang w:val="ro-RO"/>
+        </w:rPr>
+        <w:drawing>
+          <wp:inline distT="0" distB="0" distL="0" distR="0" wp14:anchorId="0828E39D" wp14:editId="24672296">
+            <wp:extent cx="5732780" cy="2854325"/>
+            <wp:effectExtent l="0" t="0" r="1270" b="3175"/>
+            <wp:docPr id="1" name="Picture 1"/>
+            <wp:cNvGraphicFramePr>
+              <a:graphicFrameLocks xmlns:a="http://schemas.openxmlformats.org/drawingml/2006/main" noChangeAspect="1"/>
+            </wp:cNvGraphicFramePr>
+            <a:graphic xmlns:a="http://schemas.openxmlformats.org/drawingml/2006/main">
+              <a:graphicData uri="http://schemas.openxmlformats.org/drawingml/2006/picture">
+                <pic:pic xmlns:pic="http://schemas.openxmlformats.org/drawingml/2006/picture">
+                  <pic:nvPicPr>
+                    <pic:cNvPr id="0" name="Picture 1"/>
+                    <pic:cNvPicPr>
+                      <a:picLocks noChangeAspect="1" noChangeArrowheads="1"/>
+                    </pic:cNvPicPr>
+                  </pic:nvPicPr>
+                  <pic:blipFill>
+                    <a:blip r:embed="rId4">
+                      <a:extLst>
+                        <a:ext uri="{28A0092B-C50C-407E-A947-70E740481C1C}">
+                          <a14:useLocalDpi xmlns:a14="http://schemas.microsoft.com/office/drawing/2010/main" val="0"/>
+                        </a:ext>
+                      </a:extLst>
+                    </a:blip>
+                    <a:srcRect/>
+                    <a:stretch>
+                      <a:fillRect/>
+                    </a:stretch>
+                  </pic:blipFill>
+                  <pic:spPr bwMode="auto">
+                    <a:xfrm>
+                      <a:off x="0" y="0"/>
+                      <a:ext cx="5732780" cy="2854325"/>
+                    </a:xfrm>
+                    <a:prstGeom prst="rect">
+                      <a:avLst/>
+                    </a:prstGeom>
+                    <a:noFill/>
+                    <a:ln>
+                      <a:noFill/>
+                    </a:ln>
+                  </pic:spPr>
+                </pic:pic>
+              </a:graphicData>
+            </a:graphic>
+          </wp:inline>
+        </w:drawing>
+      </w:r>
+    </w:p>
+    <w:p>
+      <w:pPr>
+        <w:pStyle w:val="NoSpacing"/>
+        <w:rPr>
+          <w:sz w:val="24"/>
+          <w:szCs w:val="24"/>
+          <w:lang w:val="ro-RO"/>
+        </w:rPr>
+      </w:pPr>
+    </w:p>
+    <w:p>
+      <w:pPr>
+        <w:pStyle w:val="NoSpacing"/>
+        <w:rPr>
+          <w:sz w:val="24"/>
+          <w:szCs w:val="24"/>
+          <w:lang w:val="ro-RO"/>
+        </w:rPr>
+      </w:pPr>
+      <w:r>
+        <w:rPr>
+          <w:sz w:val="24"/>
+          <w:szCs w:val="24"/>
+          <w:lang w:val="ro-RO"/>
+        </w:rPr>
+        <w:tab/>
+        <w:t>După cum se observă, pentru valori mici ale lui K (primele 2 secțiuni) eroarea este foarte mare dar scade cu cât K crește, ajungând până la un interval de stabilizare (secțiunea verde) în care se află K-ul optim (cu eroarea cea mai mică) și apoi începe iar să crească (ultima secțiune).</w:t>
+      </w:r>
+    </w:p>
+    <w:p>
+      <w:pPr>
+        <w:pStyle w:val="NoSpacing"/>
+        <w:rPr>
+          <w:sz w:val="24"/>
+          <w:szCs w:val="24"/>
+          <w:lang w:val="ro-RO"/>
+        </w:rPr>
+      </w:pPr>
+    </w:p>
+    <w:p>
+      <w:pPr>
+        <w:pStyle w:val="NoSpacing"/>
+        <w:rPr>
+          <w:sz w:val="24"/>
+          <w:szCs w:val="24"/>
+          <w:lang w:val="ro-RO"/>
+        </w:rPr>
+      </w:pPr>
+      <w:r>
+        <w:rPr>
+          <w:sz w:val="24"/>
+          <w:szCs w:val="24"/>
+          <w:lang w:val="ro-RO"/>
+        </w:rPr>
+        <w:tab/>
+        <w:t xml:space="preserve">3.2) </w:t>
+      </w:r>
+      <w:r>
+        <w:rPr>
+          <w:sz w:val="24"/>
+          <w:szCs w:val="24"/>
+          <w:lang w:val="ro-RO"/>
+        </w:rPr>
+        <w:t>Optimizări</w:t>
+      </w:r>
+      <w:r>
+        <w:rPr>
+          <w:sz w:val="24"/>
+          <w:szCs w:val="24"/>
+          <w:lang w:val="ro-RO"/>
+        </w:rPr>
+        <w:t xml:space="preserve"> pe Gradient </w:t>
+      </w:r>
+      <w:proofErr w:type="spellStart"/>
+      <w:r>
+        <w:rPr>
+          <w:sz w:val="24"/>
+          <w:szCs w:val="24"/>
+          <w:lang w:val="ro-RO"/>
+        </w:rPr>
+        <w:t>D</w:t>
+      </w:r>
+      <w:r>
+        <w:rPr>
+          <w:sz w:val="24"/>
+          <w:szCs w:val="24"/>
+          <w:lang w:val="ro-RO"/>
+        </w:rPr>
+        <w:t>escent</w:t>
+      </w:r>
+      <w:proofErr w:type="spellEnd"/>
+    </w:p>
+    <w:p>
+      <w:pPr>
+        <w:pStyle w:val="NoSpacing"/>
+        <w:rPr>
+          <w:sz w:val="24"/>
+          <w:szCs w:val="24"/>
+          <w:lang w:val="ro-RO"/>
+        </w:rPr>
+      </w:pPr>
+    </w:p>
+    <w:p>
+      <w:pPr>
+        <w:pStyle w:val="NoSpacing"/>
+        <w:rPr>
+          <w:sz w:val="24"/>
+          <w:szCs w:val="24"/>
+          <w:lang w:val="ro-RO"/>
+        </w:rPr>
+      </w:pPr>
+      <w:r>
+        <w:rPr>
+          <w:sz w:val="24"/>
+          <w:szCs w:val="24"/>
+          <w:lang w:val="ro-RO"/>
+        </w:rPr>
+        <w:tab/>
+        <w:t xml:space="preserve">3.3) </w:t>
+      </w:r>
+      <w:r>
+        <w:rPr>
+          <w:sz w:val="24"/>
+          <w:szCs w:val="24"/>
+          <w:lang w:val="ro-RO"/>
+        </w:rPr>
+        <w:t>Optimizări</w:t>
+      </w:r>
+      <w:r>
+        <w:rPr>
+          <w:sz w:val="24"/>
+          <w:szCs w:val="24"/>
+          <w:lang w:val="ro-RO"/>
+        </w:rPr>
+        <w:t xml:space="preserve"> pe</w:t>
+      </w:r>
+      <w:r>
+        <w:rPr>
+          <w:sz w:val="24"/>
+          <w:szCs w:val="24"/>
+          <w:lang w:val="ro-RO"/>
+        </w:rPr>
+        <w:t xml:space="preserve"> </w:t>
+      </w:r>
+      <w:proofErr w:type="spellStart"/>
+      <w:r>
+        <w:rPr>
+          <w:sz w:val="24"/>
+          <w:szCs w:val="24"/>
+          <w:lang w:val="ro-RO"/>
+        </w:rPr>
+        <w:t>Stochastic</w:t>
+      </w:r>
+      <w:proofErr w:type="spellEnd"/>
+      <w:r>
+        <w:rPr>
+          <w:sz w:val="24"/>
+          <w:szCs w:val="24"/>
+          <w:lang w:val="ro-RO"/>
+        </w:rPr>
+        <w:t xml:space="preserve"> Gradient </w:t>
+      </w:r>
+      <w:proofErr w:type="spellStart"/>
+      <w:r>
+        <w:rPr>
+          <w:sz w:val="24"/>
+          <w:szCs w:val="24"/>
+          <w:lang w:val="ro-RO"/>
+        </w:rPr>
+        <w:t>Descent</w:t>
+      </w:r>
+      <w:proofErr w:type="spellEnd"/>
+    </w:p>
+    <w:p>
+      <w:pPr>
+        <w:pStyle w:val="NoSpacing"/>
+        <w:rPr>
+          <w:sz w:val="24"/>
+          <w:szCs w:val="24"/>
+          <w:lang w:val="ro-RO"/>
+        </w:rPr>
+      </w:pPr>
+    </w:p>
+    <w:p>
+      <w:pPr>
+        <w:pStyle w:val="NoSpacing"/>
+        <w:rPr>
+          <w:i/>
+          <w:iCs/>
+          <w:sz w:val="28"/>
+          <w:szCs w:val="28"/>
+          <w:lang w:val="ro-RO"/>
+        </w:rPr>
+      </w:pPr>
+      <w:r>
+        <w:rPr>
+          <w:sz w:val="28"/>
+          <w:szCs w:val="28"/>
+          <w:lang w:val="ro-RO"/>
+        </w:rPr>
+        <w:tab/>
+      </w:r>
+      <w:r>
+        <w:rPr>
+          <w:i/>
+          <w:iCs/>
+          <w:sz w:val="28"/>
+          <w:szCs w:val="28"/>
+          <w:lang w:val="ro-RO"/>
+        </w:rPr>
+        <w:t xml:space="preserve">4) Lucrarea </w:t>
+      </w:r>
+      <w:r>
+        <w:rPr>
+          <w:i/>
+          <w:iCs/>
+          <w:sz w:val="28"/>
+          <w:szCs w:val="28"/>
+          <w:lang w:val="ro-RO"/>
+        </w:rPr>
+        <w:t>„</w:t>
+      </w:r>
+      <w:r>
+        <w:rPr>
+          <w:i/>
+          <w:iCs/>
+          <w:sz w:val="28"/>
+          <w:szCs w:val="28"/>
+          <w:lang w:val="ro-RO"/>
+        </w:rPr>
+        <w:t xml:space="preserve">A Dual Coordinate </w:t>
+      </w:r>
+      <w:proofErr w:type="spellStart"/>
+      <w:r>
+        <w:rPr>
+          <w:i/>
+          <w:iCs/>
+          <w:sz w:val="28"/>
+          <w:szCs w:val="28"/>
+          <w:lang w:val="ro-RO"/>
+        </w:rPr>
+        <w:t>Descent</w:t>
+      </w:r>
+      <w:proofErr w:type="spellEnd"/>
+      <w:r>
+        <w:rPr>
+          <w:i/>
+          <w:iCs/>
+          <w:sz w:val="28"/>
+          <w:szCs w:val="28"/>
+          <w:lang w:val="ro-RO"/>
+        </w:rPr>
+        <w:t xml:space="preserve"> </w:t>
+      </w:r>
+      <w:proofErr w:type="spellStart"/>
+      <w:r>
+        <w:rPr>
+          <w:i/>
+          <w:iCs/>
+          <w:sz w:val="28"/>
+          <w:szCs w:val="28"/>
+          <w:lang w:val="ro-RO"/>
+        </w:rPr>
+        <w:t>Method</w:t>
+      </w:r>
+      <w:proofErr w:type="spellEnd"/>
+      <w:r>
+        <w:rPr>
+          <w:i/>
+          <w:iCs/>
+          <w:sz w:val="28"/>
+          <w:szCs w:val="28"/>
+          <w:lang w:val="ro-RO"/>
+        </w:rPr>
+        <w:t xml:space="preserve"> for </w:t>
+      </w:r>
+      <w:proofErr w:type="spellStart"/>
+      <w:r>
+        <w:rPr>
+          <w:i/>
+          <w:iCs/>
+          <w:sz w:val="28"/>
+          <w:szCs w:val="28"/>
+          <w:lang w:val="ro-RO"/>
+        </w:rPr>
+        <w:t>Large</w:t>
+      </w:r>
+      <w:proofErr w:type="spellEnd"/>
+      <w:r>
+        <w:rPr>
+          <w:i/>
+          <w:iCs/>
+          <w:sz w:val="28"/>
+          <w:szCs w:val="28"/>
+          <w:lang w:val="ro-RO"/>
+        </w:rPr>
+        <w:t>-scale Linear SVM</w:t>
+      </w:r>
+      <w:r>
+        <w:rPr>
+          <w:i/>
+          <w:iCs/>
+          <w:sz w:val="28"/>
+          <w:szCs w:val="28"/>
+          <w:lang w:val="ro-RO"/>
+        </w:rPr>
+        <w:t>”</w:t>
+      </w:r>
+    </w:p>
+    <w:p>
+      <w:pPr>
+        <w:pStyle w:val="NoSpacing"/>
+        <w:rPr>
+          <w:sz w:val="24"/>
+          <w:szCs w:val="24"/>
+          <w:lang w:val="ro-RO"/>
+        </w:rPr>
+      </w:pPr>
+    </w:p>
+    <w:p>
+      <w:pPr>
+        <w:pStyle w:val="NoSpacing"/>
+        <w:rPr>
+          <w:sz w:val="24"/>
+          <w:szCs w:val="24"/>
+          <w:lang w:val="ro-RO"/>
+        </w:rPr>
+      </w:pPr>
+    </w:p>
+    <w:p>
+      <w:pPr>
+        <w:pStyle w:val="NoSpacing"/>
+        <w:rPr>
+          <w:sz w:val="24"/>
+          <w:szCs w:val="24"/>
+          <w:lang w:val="ro-RO"/>
         </w:rPr>
       </w:pPr>
     </w:p>

</xml_diff>